<commit_message>
Documentation Complete + code cleanup
</commit_message>
<xml_diff>
--- a/Documentation/Report.docx
+++ b/Documentation/Report.docx
@@ -273,7 +273,7 @@
           <w:sz w:val="32"/>
           <w:szCs w:val="32"/>
         </w:rPr>
-        <w:t xml:space="preserve">[Declaration form to be attached] </w:t>
+        <w:t xml:space="preserve"> </w:t>
       </w:r>
     </w:p>
     <w:p>
@@ -841,7 +841,21 @@
             <w:rStyle w:val="Hyperlink"/>
             <w:noProof/>
           </w:rPr>
-          <w:t>Evaluation and Discussion</w:t>
+          <w:t>Evaluation a</w:t>
+        </w:r>
+        <w:r>
+          <w:rPr>
+            <w:rStyle w:val="Hyperlink"/>
+            <w:noProof/>
+          </w:rPr>
+          <w:t>n</w:t>
+        </w:r>
+        <w:r>
+          <w:rPr>
+            <w:rStyle w:val="Hyperlink"/>
+            <w:noProof/>
+          </w:rPr>
+          <w:t>d Discussion</w:t>
         </w:r>
         <w:r>
           <w:rPr>
@@ -922,8 +936,6 @@
           </w:rPr>
           <w:tab/>
         </w:r>
-        <w:bookmarkStart w:id="1" w:name="_GoBack"/>
-        <w:bookmarkEnd w:id="1"/>
         <w:r>
           <w:rPr>
             <w:noProof/>
@@ -1489,6 +1501,8 @@
           <w:szCs w:val="24"/>
         </w:rPr>
       </w:pPr>
+      <w:bookmarkStart w:id="1" w:name="_GoBack"/>
+      <w:bookmarkEnd w:id="1"/>
       <w:r>
         <w:rPr>
           <w:sz w:val="24"/>
@@ -2918,6 +2932,11 @@
       </w:r>
     </w:p>
     <w:p>
+      <w:r>
+        <w:t>For example, the Nvidia instance insertion library would’ve been striking to get it implemented.</w:t>
+      </w:r>
+    </w:p>
+    <w:p>
       <w:pPr>
         <w:pStyle w:val="Heading1"/>
       </w:pPr>
@@ -3040,14 +3059,6 @@
         </w:rPr>
         <w:t>I was able to catch up on my workload by effectively utilizing my available spare time.</w:t>
       </w:r>
-    </w:p>
-    <w:p>
-      <w:pPr>
-        <w:rPr>
-          <w:rStyle w:val="Emphasis"/>
-          <w:i w:val="0"/>
-        </w:rPr>
-      </w:pPr>
     </w:p>
     <w:p>
       <w:pPr>
@@ -11784,6 +11795,7 @@
   <w:rsids>
     <w:rsidRoot w:val="00E46D1B"/>
     <w:rsid w:val="0001130C"/>
+    <w:rsid w:val="00255CEF"/>
     <w:rsid w:val="003E7C65"/>
     <w:rsid w:val="00813187"/>
     <w:rsid w:val="009632B0"/>
@@ -12541,6 +12553,15 @@
 </file>
 
 <file path=customXml/item1.xml><?xml version="1.0" encoding="utf-8"?>
+<?mso-contentType ?>
+<FormTemplates xmlns="http://schemas.microsoft.com/sharepoint/v3/contenttype/forms">
+  <Display>DocumentLibraryForm</Display>
+  <Edit>DocumentLibraryForm</Edit>
+  <New>DocumentLibraryForm</New>
+</FormTemplates>
+</file>
+
+<file path=customXml/item2.xml><?xml version="1.0" encoding="utf-8"?>
 <ct:contentTypeSchema xmlns:ct="http://schemas.microsoft.com/office/2006/metadata/contentType" xmlns:ma="http://schemas.microsoft.com/office/2006/metadata/properties/metaAttributes" ct:_="" ma:_="" ma:contentTypeName="Document" ma:contentTypeID="0x010100B4B3963D136B89489C303B1F134CDEFE" ma:contentTypeVersion="2" ma:contentTypeDescription="Create a new document." ma:contentTypeScope="" ma:versionID="308c9ae795ee33ed826f6ffffe232275">
   <xsd:schema xmlns:xsd="http://www.w3.org/2001/XMLSchema" xmlns:xs="http://www.w3.org/2001/XMLSchema" xmlns:p="http://schemas.microsoft.com/office/2006/metadata/properties" xmlns:ns2="3d09ae41-e7b8-4678-82ce-f613907bc86b" targetNamespace="http://schemas.microsoft.com/office/2006/metadata/properties" ma:root="true" ma:fieldsID="ae9e1e531943a4b87ea1040b939bb65d" ns2:_="">
     <xsd:import namespace="3d09ae41-e7b8-4678-82ce-f613907bc86b"/>
@@ -12672,15 +12693,6 @@
 </ct:contentTypeSchema>
 </file>
 
-<file path=customXml/item2.xml><?xml version="1.0" encoding="utf-8"?>
-<?mso-contentType ?>
-<FormTemplates xmlns="http://schemas.microsoft.com/sharepoint/v3/contenttype/forms">
-  <Display>DocumentLibraryForm</Display>
-  <Edit>DocumentLibraryForm</Edit>
-  <New>DocumentLibraryForm</New>
-</FormTemplates>
-</file>
-
 <file path=customXml/item3.xml><?xml version="1.0" encoding="utf-8"?>
 <p:properties xmlns:p="http://schemas.microsoft.com/office/2006/metadata/properties" xmlns:xsi="http://www.w3.org/2001/XMLSchema-instance" xmlns:pc="http://schemas.microsoft.com/office/infopath/2007/PartnerControls">
   <documentManagement/>
@@ -12757,6 +12769,14 @@
 </file>
 
 <file path=customXml/itemProps1.xml><?xml version="1.0" encoding="utf-8"?>
+<ds:datastoreItem xmlns:ds="http://schemas.openxmlformats.org/officeDocument/2006/customXml" ds:itemID="{62938047-4573-473E-BF0E-290566D59595}">
+  <ds:schemaRefs>
+    <ds:schemaRef ds:uri="http://schemas.microsoft.com/sharepoint/v3/contenttype/forms"/>
+  </ds:schemaRefs>
+</ds:datastoreItem>
+</file>
+
+<file path=customXml/itemProps2.xml><?xml version="1.0" encoding="utf-8"?>
 <ds:datastoreItem xmlns:ds="http://schemas.openxmlformats.org/officeDocument/2006/customXml" ds:itemID="{2565A03E-28DF-494F-BAE7-C32272330B83}">
   <ds:schemaRefs>
     <ds:schemaRef ds:uri="http://schemas.microsoft.com/office/2006/metadata/contentType"/>
@@ -12774,14 +12794,6 @@
 </ds:datastoreItem>
 </file>
 
-<file path=customXml/itemProps2.xml><?xml version="1.0" encoding="utf-8"?>
-<ds:datastoreItem xmlns:ds="http://schemas.openxmlformats.org/officeDocument/2006/customXml" ds:itemID="{62938047-4573-473E-BF0E-290566D59595}">
-  <ds:schemaRefs>
-    <ds:schemaRef ds:uri="http://schemas.microsoft.com/sharepoint/v3/contenttype/forms"/>
-  </ds:schemaRefs>
-</ds:datastoreItem>
-</file>
-
 <file path=customXml/itemProps3.xml><?xml version="1.0" encoding="utf-8"?>
 <ds:datastoreItem xmlns:ds="http://schemas.openxmlformats.org/officeDocument/2006/customXml" ds:itemID="{B81975BD-F3A5-4B76-88D3-92416F194EA7}">
   <ds:schemaRefs>
@@ -12792,7 +12804,7 @@
 </file>
 
 <file path=customXml/itemProps4.xml><?xml version="1.0" encoding="utf-8"?>
-<ds:datastoreItem xmlns:ds="http://schemas.openxmlformats.org/officeDocument/2006/customXml" ds:itemID="{9719C719-6C5E-428B-974F-9C7644015197}">
+<ds:datastoreItem xmlns:ds="http://schemas.openxmlformats.org/officeDocument/2006/customXml" ds:itemID="{5F5EECEE-E751-423F-BD79-0A48E0713F6A}">
   <ds:schemaRefs>
     <ds:schemaRef ds:uri="http://schemas.openxmlformats.org/officeDocument/2006/bibliography"/>
   </ds:schemaRefs>

</xml_diff>